<commit_message>
tweaked CV T badge legend description
</commit_message>
<xml_diff>
--- a/public/documents/LEBEL-CV-JUNE-2020_CS-pub-list.docx
+++ b/public/documents/LEBEL-CV-JUNE-2020_CS-pub-list.docx
@@ -15,8 +15,6 @@
           <w:lang w:val="de-DE"/>
         </w:rPr>
       </w:pPr>
-      <w:bookmarkStart w:id="0" w:name="_GoBack"/>
-      <w:bookmarkEnd w:id="0"/>
       <w:r>
         <w:rPr>
           <w:rFonts w:ascii="Roboto" w:hAnsi="Roboto" w:cs="Arial"/>
@@ -34149,7 +34147,7 @@
           <w:color w:val="A6A6A6" w:themeColor="background1" w:themeShade="A6"/>
         </w:rPr>
       </w:pPr>
-      <w:bookmarkStart w:id="1" w:name="OLE_LINK1"/>
+      <w:bookmarkStart w:id="0" w:name="OLE_LINK1"/>
       <w:r>
         <w:rPr>
           <w:rFonts w:ascii="Roboto" w:hAnsi="Roboto" w:cs="Arial"/>
@@ -34159,7 +34157,7 @@
         <w:t>Transparency badges legend</w:t>
       </w:r>
     </w:p>
-    <w:bookmarkEnd w:id="1"/>
+    <w:bookmarkEnd w:id="0"/>
     <w:p>
       <w:pPr>
         <w:rPr>
@@ -34473,8 +34471,10 @@
           <w:sz w:val="22"/>
           <w:szCs w:val="22"/>
         </w:rPr>
-        <w:t>eporting guidelines</w:t>
-      </w:r>
+        <w:t>eporting guideline</w:t>
+      </w:r>
+      <w:bookmarkStart w:id="1" w:name="_GoBack"/>
+      <w:bookmarkEnd w:id="1"/>
       <w:r>
         <w:rPr>
           <w:rFonts w:ascii="Roboto" w:hAnsi="Roboto" w:cs="Arial"/>
@@ -34510,6 +34510,15 @@
           <w:szCs w:val="22"/>
         </w:rPr>
         <w:t>declared</w:t>
+      </w:r>
+      <w:r>
+        <w:rPr>
+          <w:rFonts w:ascii="Roboto" w:hAnsi="Roboto" w:cs="Arial"/>
+          <w:color w:val="A6A6A6" w:themeColor="background1" w:themeShade="A6"/>
+          <w:sz w:val="22"/>
+          <w:szCs w:val="22"/>
+        </w:rPr>
+        <w:t xml:space="preserve"> (i.e., competing interests &amp; funding sources declared)</w:t>
       </w:r>
       <w:r>
         <w:rPr>
@@ -34686,7 +34695,7 @@
         <w:sz w:val="20"/>
         <w:szCs w:val="20"/>
       </w:rPr>
-      <w:t>1</w:t>
+      <w:t>14</w:t>
     </w:r>
     <w:r>
       <w:rPr>
@@ -34848,21 +34857,21 @@
         <v:path o:extrusionok="f" gradientshapeok="t" o:connecttype="rect"/>
         <o:lock v:ext="edit" aspectratio="t"/>
       </v:shapetype>
-      <v:shape id="_x0000_i1092" type="#_x0000_t75" style="width:18pt;height:19.1pt;visibility:visible;mso-wrap-style:square" o:bullet="t">
+      <v:shape id="_x0000_i1029" type="#_x0000_t75" style="width:18pt;height:19.1pt;visibility:visible;mso-wrap-style:square" o:bullet="t">
         <v:imagedata r:id="rId1" o:title="repstd"/>
       </v:shape>
     </w:pict>
   </w:numPicBullet>
   <w:numPicBullet w:numPicBulletId="1">
     <w:pict>
-      <v:shape id="_x0000_i1093" type="#_x0000_t75" style="width:64.35pt;height:69.25pt;visibility:visible;mso-wrap-style:square" o:bullet="t">
+      <v:shape id="_x0000_i1030" type="#_x0000_t75" style="width:64.35pt;height:69.25pt;visibility:visible;mso-wrap-style:square" o:bullet="t">
         <v:imagedata r:id="rId2" o:title="code" croptop="-261f" cropbottom="-261f" cropleft="-1f" cropright="-1f"/>
       </v:shape>
     </w:pict>
   </w:numPicBullet>
   <w:numPicBullet w:numPicBulletId="2">
     <w:pict>
-      <v:shape id="_x0000_i1094" type="#_x0000_t75" style="width:15.25pt;height:15.8pt;visibility:visible;mso-wrap-style:square" o:bullet="t">
+      <v:shape id="_x0000_i1031" type="#_x0000_t75" style="width:15.25pt;height:15.8pt;visibility:visible;mso-wrap-style:square" o:bullet="t">
         <v:imagedata r:id="rId3" o:title="repstd"/>
       </v:shape>
     </w:pict>
@@ -37722,7 +37731,7 @@
 </file>
 
 <file path=customXml/itemProps1.xml><?xml version="1.0" encoding="utf-8"?>
-<ds:datastoreItem xmlns:ds="http://schemas.openxmlformats.org/officeDocument/2006/customXml" ds:itemID="{91DCEC82-D2F0-4270-92B7-A3648CC07666}">
+<ds:datastoreItem xmlns:ds="http://schemas.openxmlformats.org/officeDocument/2006/customXml" ds:itemID="{86F784CA-8760-4A15-9C63-58DFEC4C16C8}">
   <ds:schemaRefs>
     <ds:schemaRef ds:uri="http://schemas.openxmlformats.org/officeDocument/2006/bibliography"/>
   </ds:schemaRefs>

</xml_diff>

<commit_message>
updated CV CS project description
and moved old CVs
</commit_message>
<xml_diff>
--- a/public/documents/LEBEL-CV-JUNE-2020_CS-pub-list.docx
+++ b/public/documents/LEBEL-CV-JUNE-2020_CS-pub-list.docx
@@ -31561,11 +31561,28 @@
       <w:r>
         <w:rPr>
           <w:rFonts w:ascii="Roboto" w:hAnsi="Roboto" w:cs="Arial"/>
+          <w:sz w:val="22"/>
+          <w:szCs w:val="22"/>
+        </w:rPr>
+        <w:br/>
+      </w:r>
+      <w:r>
+        <w:rPr>
+          <w:rFonts w:ascii="Roboto" w:hAnsi="Roboto" w:cs="Arial"/>
           <w:i/>
           <w:sz w:val="22"/>
           <w:szCs w:val="22"/>
         </w:rPr>
-        <w:t>Transparent and Credible Evidence.</w:t>
+        <w:t>Curation products for all research stakeholders</w:t>
+      </w:r>
+      <w:r>
+        <w:rPr>
+          <w:rFonts w:ascii="Roboto" w:hAnsi="Roboto" w:cs="Arial"/>
+          <w:i/>
+          <w:sz w:val="22"/>
+          <w:szCs w:val="22"/>
+        </w:rPr>
+        <w:t>.</w:t>
       </w:r>
     </w:p>
     <w:p>
@@ -31613,7 +31630,61 @@
           <w:sz w:val="22"/>
           <w:szCs w:val="22"/>
         </w:rPr>
-        <w:t xml:space="preserve"> (credible research is transparent evidence that survives scrutiny from peers). Transparent and credible evidence can then be built upon, allowing ever more precise theories/hypotheses to be tested (solid cumulative knowledge cannot be built on quicksand). Sadly, there is a growing body of credible evidence that the majority of current academic research is not minimally transparent nor credible </w:t>
+        <w:t xml:space="preserve"> (credible research is transparent evidence that survives scrutiny from peers). Transparent and credible evidence can then be built upon, allowing ever more precise theories/hypotheses to be tested (solid cumulative knowledge cannot be built on quicksand). Sadly, there is a growing body of credible evidence that </w:t>
+      </w:r>
+      <w:r>
+        <w:rPr>
+          <w:rFonts w:ascii="Roboto" w:hAnsi="Roboto" w:cs="Arial"/>
+          <w:sz w:val="22"/>
+          <w:szCs w:val="22"/>
+        </w:rPr>
+        <w:t xml:space="preserve">a great deal of current academic research (if not the majority: </w:t>
+      </w:r>
+      <w:hyperlink r:id="rId107" w:history="1">
+        <w:r>
+          <w:rPr>
+            <w:rStyle w:val="Hyperlink"/>
+            <w:rFonts w:ascii="Roboto" w:hAnsi="Roboto" w:cs="Arial"/>
+            <w:sz w:val="22"/>
+            <w:szCs w:val="22"/>
+          </w:rPr>
+          <w:t>1</w:t>
+        </w:r>
+      </w:hyperlink>
+      <w:r>
+        <w:rPr>
+          <w:rFonts w:ascii="Roboto" w:hAnsi="Roboto" w:cs="Arial"/>
+          <w:sz w:val="22"/>
+          <w:szCs w:val="22"/>
+        </w:rPr>
+        <w:t xml:space="preserve">, </w:t>
+      </w:r>
+      <w:hyperlink r:id="rId108" w:history="1">
+        <w:r>
+          <w:rPr>
+            <w:rStyle w:val="Hyperlink"/>
+            <w:rFonts w:ascii="Roboto" w:hAnsi="Roboto" w:cs="Arial"/>
+            <w:sz w:val="22"/>
+            <w:szCs w:val="22"/>
+          </w:rPr>
+          <w:t>2</w:t>
+        </w:r>
+      </w:hyperlink>
+      <w:r>
+        <w:rPr>
+          <w:rFonts w:ascii="Roboto" w:hAnsi="Roboto" w:cs="Arial"/>
+          <w:sz w:val="22"/>
+          <w:szCs w:val="22"/>
+        </w:rPr>
+        <w:t xml:space="preserve">) </w:t>
+      </w:r>
+      <w:r>
+        <w:rPr>
+          <w:rFonts w:ascii="Roboto" w:hAnsi="Roboto" w:cs="Arial"/>
+          <w:sz w:val="22"/>
+          <w:szCs w:val="22"/>
+        </w:rPr>
+        <w:t xml:space="preserve">is not minimally transparent nor credible </w:t>
       </w:r>
       <w:r>
         <w:rPr>
@@ -31624,7 +31695,7 @@
         </w:rPr>
         <w:t>(</w:t>
       </w:r>
-      <w:hyperlink r:id="rId107" w:history="1">
+      <w:hyperlink r:id="rId109" w:history="1">
         <w:r>
           <w:rPr>
             <w:rStyle w:val="Hyperlink"/>
@@ -31645,7 +31716,7 @@
         </w:rPr>
         <w:t xml:space="preserve">, </w:t>
       </w:r>
-      <w:hyperlink r:id="rId108" w:history="1">
+      <w:hyperlink r:id="rId110" w:history="1">
         <w:r>
           <w:rPr>
             <w:rStyle w:val="Hyperlink"/>
@@ -31666,7 +31737,7 @@
         </w:rPr>
         <w:t xml:space="preserve">, </w:t>
       </w:r>
-      <w:hyperlink r:id="rId109" w:history="1">
+      <w:hyperlink r:id="rId111" w:history="1">
         <w:r>
           <w:rPr>
             <w:rStyle w:val="Hyperlink"/>
@@ -31687,7 +31758,7 @@
         </w:rPr>
         <w:t xml:space="preserve">, </w:t>
       </w:r>
-      <w:hyperlink r:id="rId110" w:history="1">
+      <w:hyperlink r:id="rId112" w:history="1">
         <w:r>
           <w:rPr>
             <w:rStyle w:val="Hyperlink"/>
@@ -31708,7 +31779,7 @@
         </w:rPr>
         <w:t xml:space="preserve">, </w:t>
       </w:r>
-      <w:hyperlink r:id="rId111" w:history="1">
+      <w:hyperlink r:id="rId113" w:history="1">
         <w:r>
           <w:rPr>
             <w:rStyle w:val="Hyperlink"/>
@@ -31729,7 +31800,7 @@
         </w:rPr>
         <w:t xml:space="preserve">, </w:t>
       </w:r>
-      <w:hyperlink r:id="rId112" w:history="1">
+      <w:hyperlink r:id="rId114" w:history="1">
         <w:r>
           <w:rPr>
             <w:rStyle w:val="Hyperlink"/>
@@ -31750,7 +31821,7 @@
         </w:rPr>
         <w:t xml:space="preserve">, </w:t>
       </w:r>
-      <w:hyperlink r:id="rId113" w:history="1">
+      <w:hyperlink r:id="rId115" w:history="1">
         <w:r>
           <w:rPr>
             <w:rStyle w:val="Hyperlink"/>
@@ -31771,7 +31842,7 @@
         </w:rPr>
         <w:t xml:space="preserve">, </w:t>
       </w:r>
-      <w:hyperlink r:id="rId114" w:history="1">
+      <w:hyperlink r:id="rId116" w:history="1">
         <w:r>
           <w:rPr>
             <w:rStyle w:val="Hyperlink"/>
@@ -31792,7 +31863,7 @@
         </w:rPr>
         <w:t xml:space="preserve">, </w:t>
       </w:r>
-      <w:hyperlink r:id="rId115" w:history="1">
+      <w:hyperlink r:id="rId117" w:history="1">
         <w:r>
           <w:rPr>
             <w:rStyle w:val="Hyperlink"/>
@@ -31813,7 +31884,7 @@
         </w:rPr>
         <w:t xml:space="preserve">, </w:t>
       </w:r>
-      <w:hyperlink r:id="rId116" w:history="1">
+      <w:hyperlink r:id="rId118" w:history="1">
         <w:r>
           <w:rPr>
             <w:rStyle w:val="Hyperlink"/>
@@ -31834,7 +31905,7 @@
         </w:rPr>
         <w:t xml:space="preserve">, </w:t>
       </w:r>
-      <w:hyperlink r:id="rId117" w:history="1">
+      <w:hyperlink r:id="rId119" w:history="1">
         <w:r>
           <w:rPr>
             <w:rStyle w:val="Hyperlink"/>
@@ -31855,7 +31926,7 @@
         </w:rPr>
         <w:t xml:space="preserve">, </w:t>
       </w:r>
-      <w:hyperlink r:id="rId118" w:history="1">
+      <w:hyperlink r:id="rId120" w:history="1">
         <w:r>
           <w:rPr>
             <w:rStyle w:val="Hyperlink"/>
@@ -31876,7 +31947,7 @@
         </w:rPr>
         <w:t xml:space="preserve">, </w:t>
       </w:r>
-      <w:hyperlink r:id="rId119" w:history="1">
+      <w:hyperlink r:id="rId121" w:history="1">
         <w:r>
           <w:rPr>
             <w:rStyle w:val="Hyperlink"/>
@@ -31894,7 +31965,72 @@
           <w:sz w:val="22"/>
           <w:szCs w:val="22"/>
         </w:rPr>
-        <w:t>).</w:t>
+        <w:t xml:space="preserve">, </w:t>
+      </w:r>
+      <w:hyperlink r:id="rId122" w:history="1">
+        <w:r>
+          <w:rPr>
+            <w:rStyle w:val="Hyperlink"/>
+            <w:rFonts w:ascii="Roboto" w:hAnsi="Roboto" w:cs="Arial"/>
+            <w:sz w:val="22"/>
+            <w:szCs w:val="22"/>
+          </w:rPr>
+          <w:t>14</w:t>
+        </w:r>
+      </w:hyperlink>
+      <w:r>
+        <w:rPr>
+          <w:rFonts w:ascii="Roboto" w:hAnsi="Roboto" w:cs="Arial"/>
+          <w:sz w:val="22"/>
+          <w:szCs w:val="22"/>
+        </w:rPr>
+        <w:t xml:space="preserve">, </w:t>
+      </w:r>
+      <w:hyperlink r:id="rId123" w:history="1">
+        <w:r>
+          <w:rPr>
+            <w:rStyle w:val="Hyperlink"/>
+            <w:rFonts w:ascii="Roboto" w:hAnsi="Roboto" w:cs="Arial"/>
+            <w:sz w:val="22"/>
+            <w:szCs w:val="22"/>
+          </w:rPr>
+          <w:t>15</w:t>
+        </w:r>
+      </w:hyperlink>
+      <w:r>
+        <w:rPr>
+          <w:rFonts w:ascii="Roboto" w:hAnsi="Roboto" w:cs="Arial"/>
+          <w:sz w:val="22"/>
+          <w:szCs w:val="22"/>
+        </w:rPr>
+        <w:t xml:space="preserve">, </w:t>
+      </w:r>
+      <w:hyperlink r:id="rId124" w:history="1">
+        <w:r>
+          <w:rPr>
+            <w:rStyle w:val="Hyperlink"/>
+            <w:rFonts w:ascii="Roboto" w:hAnsi="Roboto" w:cs="Arial"/>
+            <w:sz w:val="22"/>
+            <w:szCs w:val="22"/>
+          </w:rPr>
+          <w:t>16</w:t>
+        </w:r>
+      </w:hyperlink>
+      <w:r>
+        <w:rPr>
+          <w:rFonts w:ascii="Roboto" w:hAnsi="Roboto" w:cs="Arial"/>
+          <w:sz w:val="22"/>
+          <w:szCs w:val="22"/>
+        </w:rPr>
+        <w:t>)</w:t>
+      </w:r>
+      <w:r>
+        <w:rPr>
+          <w:rFonts w:ascii="Roboto" w:hAnsi="Roboto" w:cs="Arial"/>
+          <w:sz w:val="22"/>
+          <w:szCs w:val="22"/>
+        </w:rPr>
+        <w:t>.</w:t>
       </w:r>
     </w:p>
     <w:p>
@@ -31918,7 +32054,7 @@
           <w:szCs w:val="22"/>
         </w:rPr>
       </w:pPr>
-      <w:hyperlink r:id="rId120" w:history="1">
+      <w:hyperlink r:id="rId125" w:history="1">
         <w:r>
           <w:rPr>
             <w:rStyle w:val="Hyperlink"/>
@@ -31976,6 +32112,46 @@
       <w:r>
         <w:rPr>
           <w:rFonts w:ascii="Roboto" w:hAnsi="Roboto" w:cs="Arial"/>
+          <w:b/>
+          <w:bCs/>
+          <w:sz w:val="22"/>
+          <w:szCs w:val="22"/>
+        </w:rPr>
+        <w:t xml:space="preserve"> </w:t>
+      </w:r>
+      <w:r>
+        <w:rPr>
+          <w:rFonts w:ascii="Roboto" w:hAnsi="Roboto" w:cs="Arial"/>
+          <w:bCs/>
+          <w:sz w:val="22"/>
+          <w:szCs w:val="22"/>
+        </w:rPr>
+        <w:t xml:space="preserve">(see </w:t>
+      </w:r>
+      <w:hyperlink r:id="rId126" w:history="1">
+        <w:r>
+          <w:rPr>
+            <w:rStyle w:val="Hyperlink"/>
+            <w:rFonts w:ascii="Roboto" w:hAnsi="Roboto" w:cs="Arial"/>
+            <w:bCs/>
+            <w:sz w:val="22"/>
+            <w:szCs w:val="22"/>
+          </w:rPr>
+          <w:t>broad overview interactive diagram</w:t>
+        </w:r>
+      </w:hyperlink>
+      <w:r>
+        <w:rPr>
+          <w:rFonts w:ascii="Roboto" w:hAnsi="Roboto" w:cs="Arial"/>
+          <w:bCs/>
+          <w:sz w:val="22"/>
+          <w:szCs w:val="22"/>
+        </w:rPr>
+        <w:t>)</w:t>
+      </w:r>
+      <w:r>
+        <w:rPr>
+          <w:rFonts w:ascii="Roboto" w:hAnsi="Roboto" w:cs="Arial"/>
           <w:sz w:val="22"/>
           <w:szCs w:val="22"/>
         </w:rPr>
@@ -32089,10 +32265,9 @@
     <w:p>
       <w:pPr>
         <w:rPr>
-          <w:rFonts w:ascii="Roboto" w:hAnsi="Roboto" w:cs="Arial"/>
+          <w:rFonts w:ascii="Roboto" w:hAnsi="Roboto"/>
           <w:b/>
-          <w:sz w:val="22"/>
-          <w:szCs w:val="22"/>
+          <w:sz w:val="30"/>
         </w:rPr>
       </w:pPr>
       <w:r>
@@ -32119,9 +32294,17 @@
           <w:sz w:val="22"/>
           <w:szCs w:val="22"/>
         </w:rPr>
-        <w:t xml:space="preserve">, research stakeholders will be held accountable to the people/groups they serve, which has large potential to unleash a new era of unparalleled scientific progress, applied innovations, and human flourishing (for more details, see the </w:t>
-      </w:r>
-      <w:hyperlink r:id="rId121" w:history="1">
+        <w:t>, research stakeholders will be held accountable to the people/groups they serve, which has large potential to unleash a new era of unparalleled scientific progress, applied innovations, and human flourishing (for more details, see</w:t>
+      </w:r>
+      <w:r>
+        <w:rPr>
+          <w:rFonts w:ascii="Roboto" w:hAnsi="Roboto" w:cs="Arial"/>
+          <w:sz w:val="22"/>
+          <w:szCs w:val="22"/>
+        </w:rPr>
+        <w:t xml:space="preserve"> </w:t>
+      </w:r>
+      <w:hyperlink r:id="rId127" w:history="1">
         <w:r>
           <w:rPr>
             <w:rStyle w:val="Hyperlink"/>
@@ -32129,35 +32312,8 @@
             <w:sz w:val="22"/>
             <w:szCs w:val="22"/>
           </w:rPr>
-          <w:t>falsifiability-informed framework</w:t>
+          <w:t>this</w:t>
         </w:r>
-      </w:hyperlink>
-      <w:r>
-        <w:rPr>
-          <w:rFonts w:ascii="Roboto" w:hAnsi="Roboto" w:cs="Arial"/>
-          <w:color w:val="24292E"/>
-          <w:sz w:val="22"/>
-          <w:szCs w:val="22"/>
-        </w:rPr>
-        <w:t xml:space="preserve"> </w:t>
-      </w:r>
-      <w:r>
-        <w:rPr>
-          <w:rFonts w:ascii="Roboto" w:hAnsi="Roboto" w:cs="Arial"/>
-          <w:sz w:val="22"/>
-          <w:szCs w:val="22"/>
-        </w:rPr>
-        <w:t>that guides the implementation of our platform</w:t>
-      </w:r>
-      <w:r>
-        <w:rPr>
-          <w:rFonts w:ascii="Roboto" w:hAnsi="Roboto" w:cs="Arial"/>
-          <w:sz w:val="22"/>
-          <w:szCs w:val="22"/>
-        </w:rPr>
-        <w:t xml:space="preserve"> and </w:t>
-      </w:r>
-      <w:hyperlink r:id="rId122" w:history="1">
         <w:r>
           <w:rPr>
             <w:rStyle w:val="Hyperlink"/>
@@ -32165,26 +32321,85 @@
             <w:sz w:val="22"/>
             <w:szCs w:val="22"/>
           </w:rPr>
-          <w:t>upcoming features and platform roadmap</w:t>
+          <w:t xml:space="preserve"> hyperlinked</w:t>
+        </w:r>
+        <w:bookmarkStart w:id="0" w:name="_GoBack"/>
+        <w:bookmarkEnd w:id="0"/>
+        <w:r>
+          <w:rPr>
+            <w:rStyle w:val="Hyperlink"/>
+            <w:rFonts w:ascii="Roboto" w:hAnsi="Roboto" w:cs="Arial"/>
+            <w:sz w:val="22"/>
+            <w:szCs w:val="22"/>
+          </w:rPr>
+          <w:t xml:space="preserve"> interactive</w:t>
         </w:r>
       </w:hyperlink>
       <w:r>
         <w:rPr>
-          <w:rFonts w:ascii="Roboto" w:hAnsi="Roboto" w:cs="Arial"/>
-          <w:sz w:val="22"/>
-          <w:szCs w:val="22"/>
-        </w:rPr>
-        <w:t>).</w:t>
-      </w:r>
-    </w:p>
-    <w:p>
-      <w:pPr>
+          <w:rStyle w:val="Hyperlink"/>
+          <w:rFonts w:ascii="Roboto" w:hAnsi="Roboto" w:cs="Arial"/>
+          <w:sz w:val="22"/>
+          <w:szCs w:val="22"/>
+        </w:rPr>
+        <w:t xml:space="preserve"> diagram</w:t>
+      </w:r>
+      <w:r>
         <w:rPr>
           <w:rFonts w:ascii="Roboto" w:hAnsi="Roboto"/>
-          <w:b/>
-          <w:sz w:val="30"/>
-        </w:rPr>
-      </w:pPr>
+          <w:sz w:val="22"/>
+          <w:szCs w:val="22"/>
+        </w:rPr>
+        <w:t xml:space="preserve">, </w:t>
+      </w:r>
+      <w:r>
+        <w:rPr>
+          <w:rFonts w:ascii="Roboto" w:hAnsi="Roboto"/>
+          <w:sz w:val="22"/>
+          <w:szCs w:val="22"/>
+        </w:rPr>
+        <w:t>which</w:t>
+      </w:r>
+      <w:r>
+        <w:rPr>
+          <w:rFonts w:ascii="Roboto" w:hAnsi="Roboto"/>
+          <w:sz w:val="22"/>
+          <w:szCs w:val="22"/>
+        </w:rPr>
+        <w:t xml:space="preserve"> visually summarizes </w:t>
+      </w:r>
+      <w:r>
+        <w:rPr>
+          <w:rFonts w:ascii="Roboto" w:hAnsi="Roboto"/>
+          <w:sz w:val="22"/>
+          <w:szCs w:val="22"/>
+        </w:rPr>
+        <w:t>our</w:t>
+      </w:r>
+      <w:r>
+        <w:rPr>
+          <w:rFonts w:ascii="Roboto" w:hAnsi="Roboto"/>
+          <w:sz w:val="22"/>
+          <w:szCs w:val="22"/>
+        </w:rPr>
+        <w:t xml:space="preserve"> current state and roadmap</w:t>
+      </w:r>
+      <w:r>
+        <w:rPr>
+          <w:rFonts w:ascii="Roboto" w:hAnsi="Roboto" w:cs="Arial"/>
+          <w:sz w:val="22"/>
+          <w:szCs w:val="22"/>
+        </w:rPr>
+        <w:t>)</w:t>
+      </w:r>
+      <w:r>
+        <w:rPr>
+          <w:rFonts w:ascii="Roboto" w:hAnsi="Roboto" w:cs="Arial"/>
+          <w:sz w:val="22"/>
+          <w:szCs w:val="22"/>
+        </w:rPr>
+        <w:t>.</w:t>
+      </w:r>
     </w:p>
     <w:p>
       <w:pPr>
@@ -32256,7 +32471,7 @@
           <w:szCs w:val="22"/>
         </w:rPr>
       </w:pPr>
-      <w:hyperlink r:id="rId123" w:history="1">
+      <w:hyperlink r:id="rId128" w:history="1">
         <w:r>
           <w:rPr>
             <w:rStyle w:val="Hyperlink"/>
@@ -32302,7 +32517,7 @@
           <w:szCs w:val="22"/>
         </w:rPr>
       </w:pPr>
-      <w:hyperlink r:id="rId124" w:tgtFrame="_blank" w:history="1">
+      <w:hyperlink r:id="rId129" w:tgtFrame="_blank" w:history="1">
         <w:r>
           <w:rPr>
             <w:rStyle w:val="Hyperlink"/>
@@ -32349,7 +32564,7 @@
           <w:szCs w:val="22"/>
         </w:rPr>
       </w:pPr>
-      <w:hyperlink r:id="rId125" w:tgtFrame="_blank" w:history="1">
+      <w:hyperlink r:id="rId130" w:tgtFrame="_blank" w:history="1">
         <w:r>
           <w:rPr>
             <w:rStyle w:val="Hyperlink"/>
@@ -32396,7 +32611,7 @@
           <w:szCs w:val="22"/>
         </w:rPr>
       </w:pPr>
-      <w:hyperlink r:id="rId126" w:tgtFrame="_blank" w:history="1">
+      <w:hyperlink r:id="rId131" w:tgtFrame="_blank" w:history="1">
         <w:r>
           <w:rPr>
             <w:rStyle w:val="Hyperlink"/>
@@ -32443,7 +32658,7 @@
           <w:szCs w:val="22"/>
         </w:rPr>
       </w:pPr>
-      <w:hyperlink r:id="rId127" w:tgtFrame="_blank" w:history="1">
+      <w:hyperlink r:id="rId132" w:tgtFrame="_blank" w:history="1">
         <w:r>
           <w:rPr>
             <w:rStyle w:val="Hyperlink"/>
@@ -32492,7 +32707,7 @@
           <w:szCs w:val="22"/>
         </w:rPr>
       </w:pPr>
-      <w:hyperlink r:id="rId128" w:tgtFrame="_blank" w:history="1">
+      <w:hyperlink r:id="rId133" w:tgtFrame="_blank" w:history="1">
         <w:r>
           <w:rPr>
             <w:rStyle w:val="Hyperlink"/>
@@ -32539,7 +32754,7 @@
           <w:szCs w:val="22"/>
         </w:rPr>
       </w:pPr>
-      <w:hyperlink r:id="rId129" w:tgtFrame="_blank" w:history="1">
+      <w:hyperlink r:id="rId134" w:tgtFrame="_blank" w:history="1">
         <w:r>
           <w:rPr>
             <w:rStyle w:val="Hyperlink"/>
@@ -32586,7 +32801,7 @@
           <w:szCs w:val="22"/>
         </w:rPr>
       </w:pPr>
-      <w:hyperlink r:id="rId130" w:tgtFrame="_blank" w:history="1">
+      <w:hyperlink r:id="rId135" w:tgtFrame="_blank" w:history="1">
         <w:r>
           <w:rPr>
             <w:rStyle w:val="Hyperlink"/>
@@ -32633,7 +32848,7 @@
           <w:szCs w:val="22"/>
         </w:rPr>
       </w:pPr>
-      <w:hyperlink r:id="rId131" w:tgtFrame="_blank" w:history="1">
+      <w:hyperlink r:id="rId136" w:tgtFrame="_blank" w:history="1">
         <w:r>
           <w:rPr>
             <w:rStyle w:val="Hyperlink"/>
@@ -32680,7 +32895,7 @@
           <w:szCs w:val="22"/>
         </w:rPr>
       </w:pPr>
-      <w:hyperlink r:id="rId132" w:tgtFrame="_blank" w:history="1">
+      <w:hyperlink r:id="rId137" w:tgtFrame="_blank" w:history="1">
         <w:r>
           <w:rPr>
             <w:rStyle w:val="Hyperlink"/>
@@ -32727,7 +32942,7 @@
           <w:szCs w:val="22"/>
         </w:rPr>
       </w:pPr>
-      <w:hyperlink r:id="rId133" w:tgtFrame="_blank" w:history="1">
+      <w:hyperlink r:id="rId138" w:tgtFrame="_blank" w:history="1">
         <w:r>
           <w:rPr>
             <w:rStyle w:val="Hyperlink"/>
@@ -32774,7 +32989,7 @@
           <w:szCs w:val="22"/>
         </w:rPr>
       </w:pPr>
-      <w:hyperlink r:id="rId134" w:tgtFrame="_blank" w:history="1">
+      <w:hyperlink r:id="rId139" w:tgtFrame="_blank" w:history="1">
         <w:r>
           <w:rPr>
             <w:rStyle w:val="Hyperlink"/>
@@ -32821,7 +33036,7 @@
           <w:szCs w:val="22"/>
         </w:rPr>
       </w:pPr>
-      <w:hyperlink r:id="rId135" w:tgtFrame="_blank" w:history="1">
+      <w:hyperlink r:id="rId140" w:tgtFrame="_blank" w:history="1">
         <w:r>
           <w:rPr>
             <w:rStyle w:val="Hyperlink"/>
@@ -32868,7 +33083,7 @@
           <w:szCs w:val="22"/>
         </w:rPr>
       </w:pPr>
-      <w:hyperlink r:id="rId136" w:tgtFrame="_blank" w:history="1">
+      <w:hyperlink r:id="rId141" w:tgtFrame="_blank" w:history="1">
         <w:r>
           <w:rPr>
             <w:rStyle w:val="Hyperlink"/>
@@ -32933,7 +33148,7 @@
           <w:szCs w:val="22"/>
         </w:rPr>
       </w:pPr>
-      <w:hyperlink r:id="rId137" w:tgtFrame="_blank" w:history="1">
+      <w:hyperlink r:id="rId142" w:tgtFrame="_blank" w:history="1">
         <w:r>
           <w:rPr>
             <w:rStyle w:val="Hyperlink"/>
@@ -32980,7 +33195,7 @@
           <w:szCs w:val="22"/>
         </w:rPr>
       </w:pPr>
-      <w:hyperlink r:id="rId138" w:tgtFrame="_blank" w:history="1">
+      <w:hyperlink r:id="rId143" w:tgtFrame="_blank" w:history="1">
         <w:r>
           <w:rPr>
             <w:rStyle w:val="Hyperlink"/>
@@ -33027,7 +33242,7 @@
           <w:szCs w:val="22"/>
         </w:rPr>
       </w:pPr>
-      <w:hyperlink r:id="rId139" w:tgtFrame="_blank" w:history="1">
+      <w:hyperlink r:id="rId144" w:tgtFrame="_blank" w:history="1">
         <w:r>
           <w:rPr>
             <w:rStyle w:val="Hyperlink"/>
@@ -33074,7 +33289,7 @@
           <w:szCs w:val="22"/>
         </w:rPr>
       </w:pPr>
-      <w:hyperlink r:id="rId140" w:tgtFrame="_blank" w:history="1">
+      <w:hyperlink r:id="rId145" w:tgtFrame="_blank" w:history="1">
         <w:r>
           <w:rPr>
             <w:rStyle w:val="Hyperlink"/>
@@ -33141,7 +33356,7 @@
           <w:szCs w:val="22"/>
         </w:rPr>
       </w:pPr>
-      <w:hyperlink r:id="rId141" w:tgtFrame="_blank" w:history="1">
+      <w:hyperlink r:id="rId146" w:tgtFrame="_blank" w:history="1">
         <w:r>
           <w:rPr>
             <w:rStyle w:val="Hyperlink"/>
@@ -33188,7 +33403,7 @@
           <w:szCs w:val="22"/>
         </w:rPr>
       </w:pPr>
-      <w:hyperlink r:id="rId142" w:tgtFrame="_blank" w:history="1">
+      <w:hyperlink r:id="rId147" w:tgtFrame="_blank" w:history="1">
         <w:r>
           <w:rPr>
             <w:rStyle w:val="Hyperlink"/>
@@ -33235,7 +33450,7 @@
           <w:szCs w:val="22"/>
         </w:rPr>
       </w:pPr>
-      <w:hyperlink r:id="rId143" w:tgtFrame="_blank" w:history="1">
+      <w:hyperlink r:id="rId148" w:tgtFrame="_blank" w:history="1">
         <w:r>
           <w:rPr>
             <w:rStyle w:val="Hyperlink"/>
@@ -33282,7 +33497,7 @@
           <w:szCs w:val="22"/>
         </w:rPr>
       </w:pPr>
-      <w:hyperlink r:id="rId144" w:tgtFrame="_blank" w:history="1">
+      <w:hyperlink r:id="rId149" w:tgtFrame="_blank" w:history="1">
         <w:r>
           <w:rPr>
             <w:rStyle w:val="Hyperlink"/>
@@ -33329,7 +33544,7 @@
           <w:szCs w:val="22"/>
         </w:rPr>
       </w:pPr>
-      <w:hyperlink r:id="rId145" w:tgtFrame="_blank" w:history="1">
+      <w:hyperlink r:id="rId150" w:tgtFrame="_blank" w:history="1">
         <w:r>
           <w:rPr>
             <w:rStyle w:val="Hyperlink"/>
@@ -34147,7 +34362,7 @@
           <w:color w:val="A6A6A6" w:themeColor="background1" w:themeShade="A6"/>
         </w:rPr>
       </w:pPr>
-      <w:bookmarkStart w:id="0" w:name="OLE_LINK1"/>
+      <w:bookmarkStart w:id="1" w:name="OLE_LINK1"/>
       <w:r>
         <w:rPr>
           <w:rFonts w:ascii="Roboto" w:hAnsi="Roboto" w:cs="Arial"/>
@@ -34157,7 +34372,7 @@
         <w:t>Transparency badges legend</w:t>
       </w:r>
     </w:p>
-    <w:bookmarkEnd w:id="0"/>
+    <w:bookmarkEnd w:id="1"/>
     <w:p>
       <w:pPr>
         <w:rPr>
@@ -34176,7 +34391,7 @@
           <w:szCs w:val="22"/>
         </w:rPr>
       </w:pPr>
-      <w:hyperlink r:id="rId146" w:history="1">
+      <w:hyperlink r:id="rId151" w:history="1">
         <w:r>
           <w:rPr>
             <w:rFonts w:ascii="Roboto" w:hAnsi="Roboto" w:cs="Arial"/>
@@ -34188,7 +34403,7 @@
           <w:pict>
             <v:shape id="Picture 150" o:spid="_x0000_i1026" type="#_x0000_t75" href="https://osf.io/kizyn/" style="width:15.25pt;height:15.8pt;visibility:visible;mso-wrap-style:square" o:button="t">
               <v:fill o:detectmouseclick="t"/>
-              <v:imagedata r:id="rId147" o:title="" croptop="-127f" cropbottom="-127f" cropleft="-172f" cropright="-172f"/>
+              <v:imagedata r:id="rId152" o:title="" croptop="-127f" cropbottom="-127f" cropleft="-172f" cropright="-172f"/>
             </v:shape>
           </w:pict>
         </w:r>
@@ -34229,7 +34444,7 @@
           <w:szCs w:val="22"/>
         </w:rPr>
       </w:pPr>
-      <w:hyperlink r:id="rId148" w:history="1">
+      <w:hyperlink r:id="rId153" w:history="1">
         <w:r>
           <w:rPr>
             <w:rFonts w:ascii="Roboto" w:hAnsi="Roboto" w:cs="Arial"/>
@@ -34241,7 +34456,7 @@
           <w:pict>
             <v:shape id="Picture 151" o:spid="_x0000_i1027" type="#_x0000_t75" href="https://osf.io/ywufp/" style="width:15.25pt;height:15.8pt;visibility:visible;mso-wrap-style:square" o:button="t">
               <v:fill o:detectmouseclick="t"/>
-              <v:imagedata r:id="rId149" o:title="" croptop="-127f" cropbottom="-127f" cropleft="-172f" cropright="-172f"/>
+              <v:imagedata r:id="rId154" o:title="" croptop="-127f" cropbottom="-127f" cropleft="-172f" cropright="-172f"/>
             </v:shape>
           </w:pict>
         </w:r>
@@ -34282,7 +34497,7 @@
           <w:szCs w:val="22"/>
         </w:rPr>
       </w:pPr>
-      <w:hyperlink r:id="rId150" w:history="1">
+      <w:hyperlink r:id="rId155" w:history="1">
         <w:r>
           <w:rPr>
             <w:rFonts w:ascii="Roboto" w:hAnsi="Roboto" w:cs="Arial"/>
@@ -34294,7 +34509,7 @@
           <w:pict>
             <v:shape id="Picture 152" o:spid="_x0000_i1028" type="#_x0000_t75" href="https://osf.io/suza9/" style="width:15.25pt;height:15.8pt;visibility:visible;mso-wrap-style:square" o:button="t">
               <v:fill o:detectmouseclick="t"/>
-              <v:imagedata r:id="rId151" o:title="" croptop="-126f" cropbottom="-126f" cropleft="-126f" cropright="-217f"/>
+              <v:imagedata r:id="rId156" o:title="" croptop="-126f" cropbottom="-126f" cropleft="-126f" cropright="-217f"/>
             </v:shape>
           </w:pict>
         </w:r>
@@ -34327,7 +34542,7 @@
           <w:szCs w:val="22"/>
         </w:rPr>
       </w:pPr>
-      <w:hyperlink r:id="rId152" w:history="1">
+      <w:hyperlink r:id="rId157" w:history="1">
         <w:r>
           <w:rPr>
             <w:rFonts w:ascii="Roboto" w:hAnsi="Roboto" w:cs="Arial"/>
@@ -34340,7 +34555,7 @@
           <w:pict>
             <v:shape id="Picture 153" o:spid="_x0000_i1029" type="#_x0000_t75" href="https://osf.io/dsxen/" style="width:14.75pt;height:15.8pt;visibility:visible;mso-wrap-style:square" o:button="t">
               <v:fill o:detectmouseclick="t"/>
-              <v:imagedata r:id="rId153" o:title="code" croptop="-261f" cropbottom="-261f" cropleft="-1f" cropright="-1f"/>
+              <v:imagedata r:id="rId158" o:title="code" croptop="-261f" cropbottom="-261f" cropleft="-1f" cropright="-1f"/>
             </v:shape>
           </w:pict>
         </w:r>
@@ -34473,8 +34688,6 @@
         </w:rPr>
         <w:t>eporting guideline</w:t>
       </w:r>
-      <w:bookmarkStart w:id="1" w:name="_GoBack"/>
-      <w:bookmarkEnd w:id="1"/>
       <w:r>
         <w:rPr>
           <w:rFonts w:ascii="Roboto" w:hAnsi="Roboto" w:cs="Arial"/>
@@ -34531,8 +34744,8 @@
       </w:r>
     </w:p>
     <w:sectPr>
-      <w:headerReference w:type="even" r:id="rId154"/>
-      <w:headerReference w:type="default" r:id="rId155"/>
+      <w:headerReference w:type="even" r:id="rId159"/>
+      <w:headerReference w:type="default" r:id="rId160"/>
       <w:type w:val="continuous"/>
       <w:pgSz w:w="12240" w:h="15840"/>
       <w:pgMar w:top="1008" w:right="1440" w:bottom="1008" w:left="1440" w:header="720" w:footer="720" w:gutter="0"/>
@@ -34695,7 +34908,7 @@
         <w:sz w:val="20"/>
         <w:szCs w:val="20"/>
       </w:rPr>
-      <w:t>14</w:t>
+      <w:t>1</w:t>
     </w:r>
     <w:r>
       <w:rPr>
@@ -34799,27 +35012,7 @@
         <w:sz w:val="18"/>
         <w:lang w:val="de-DE"/>
       </w:rPr>
-      <w:t>(Updated June</w:t>
-    </w:r>
-    <w:r>
-      <w:rPr>
-        <w:rFonts w:ascii="Roboto" w:hAnsi="Roboto" w:cs="Arial"/>
-        <w:smallCaps/>
-        <w:color w:val="BFBFBF" w:themeColor="background1" w:themeShade="BF"/>
-        <w:sz w:val="18"/>
-        <w:lang w:val="de-DE"/>
-      </w:rPr>
-      <w:t xml:space="preserve"> </w:t>
-    </w:r>
-    <w:r>
-      <w:rPr>
-        <w:rFonts w:ascii="Roboto" w:hAnsi="Roboto" w:cs="Arial"/>
-        <w:smallCaps/>
-        <w:color w:val="BFBFBF" w:themeColor="background1" w:themeShade="BF"/>
-        <w:sz w:val="18"/>
-        <w:lang w:val="de-DE"/>
-      </w:rPr>
-      <w:t>2020)</w:t>
+      <w:t>(Updated June 2020)</w:t>
     </w:r>
   </w:p>
   <w:p>
@@ -34857,21 +35050,21 @@
         <v:path o:extrusionok="f" gradientshapeok="t" o:connecttype="rect"/>
         <o:lock v:ext="edit" aspectratio="t"/>
       </v:shapetype>
-      <v:shape id="_x0000_i1029" type="#_x0000_t75" style="width:18pt;height:19.1pt;visibility:visible;mso-wrap-style:square" o:bullet="t">
+      <v:shape id="_x0000_i1047" type="#_x0000_t75" style="width:18pt;height:19.1pt;visibility:visible;mso-wrap-style:square" o:bullet="t">
         <v:imagedata r:id="rId1" o:title="repstd"/>
       </v:shape>
     </w:pict>
   </w:numPicBullet>
   <w:numPicBullet w:numPicBulletId="1">
     <w:pict>
-      <v:shape id="_x0000_i1030" type="#_x0000_t75" style="width:64.35pt;height:69.25pt;visibility:visible;mso-wrap-style:square" o:bullet="t">
+      <v:shape id="_x0000_i1048" type="#_x0000_t75" style="width:64.35pt;height:69.25pt;visibility:visible;mso-wrap-style:square" o:bullet="t">
         <v:imagedata r:id="rId2" o:title="code" croptop="-261f" cropbottom="-261f" cropleft="-1f" cropright="-1f"/>
       </v:shape>
     </w:pict>
   </w:numPicBullet>
   <w:numPicBullet w:numPicBulletId="2">
     <w:pict>
-      <v:shape id="_x0000_i1031" type="#_x0000_t75" style="width:15.25pt;height:15.8pt;visibility:visible;mso-wrap-style:square" o:bullet="t">
+      <v:shape id="_x0000_i1049" type="#_x0000_t75" style="width:15.25pt;height:15.8pt;visibility:visible;mso-wrap-style:square" o:bullet="t">
         <v:imagedata r:id="rId3" o:title="repstd"/>
       </v:shape>
     </w:pict>
@@ -36837,7 +37030,6 @@
   <w:style w:type="character" w:default="1" w:styleId="DefaultParagraphFont">
     <w:name w:val="Default Paragraph Font"/>
     <w:uiPriority w:val="1"/>
-    <w:semiHidden/>
     <w:unhideWhenUsed/>
   </w:style>
   <w:style w:type="table" w:default="1" w:styleId="TableNormal">
@@ -37237,7 +37429,6 @@
   <w:style w:type="character" w:default="1" w:styleId="DefaultParagraphFont">
     <w:name w:val="Default Paragraph Font"/>
     <w:uiPriority w:val="1"/>
-    <w:semiHidden/>
     <w:unhideWhenUsed/>
   </w:style>
   <w:style w:type="table" w:default="1" w:styleId="TableNormal">
@@ -37731,7 +37922,7 @@
 </file>
 
 <file path=customXml/itemProps1.xml><?xml version="1.0" encoding="utf-8"?>
-<ds:datastoreItem xmlns:ds="http://schemas.openxmlformats.org/officeDocument/2006/customXml" ds:itemID="{86F784CA-8760-4A15-9C63-58DFEC4C16C8}">
+<ds:datastoreItem xmlns:ds="http://schemas.openxmlformats.org/officeDocument/2006/customXml" ds:itemID="{047E5E47-EE87-4E62-9D42-28F1D3D434C1}">
   <ds:schemaRefs>
     <ds:schemaRef ds:uri="http://schemas.openxmlformats.org/officeDocument/2006/bibliography"/>
   </ds:schemaRefs>

</xml_diff>

<commit_message>
fixed 2 broken links in CV summary paragraph
</commit_message>
<xml_diff>
--- a/public/documents/LEBEL-CV-JUNE-2020_CS-pub-list.docx
+++ b/public/documents/LEBEL-CV-JUNE-2020_CS-pub-list.docx
@@ -596,6 +596,8 @@
           <w:t>suboptimal research practices</w:t>
         </w:r>
       </w:hyperlink>
+      <w:bookmarkStart w:id="0" w:name="_GoBack"/>
+      <w:bookmarkEnd w:id="0"/>
       <w:r>
         <w:rPr>
           <w:rFonts w:ascii="Roboto" w:hAnsi="Roboto" w:cs="Arial"/>
@@ -32323,8 +32325,6 @@
           </w:rPr>
           <w:t xml:space="preserve"> hyperlinked</w:t>
         </w:r>
-        <w:bookmarkStart w:id="0" w:name="_GoBack"/>
-        <w:bookmarkEnd w:id="0"/>
         <w:r>
           <w:rPr>
             <w:rStyle w:val="Hyperlink"/>
@@ -35050,21 +35050,21 @@
         <v:path o:extrusionok="f" gradientshapeok="t" o:connecttype="rect"/>
         <o:lock v:ext="edit" aspectratio="t"/>
       </v:shapetype>
-      <v:shape id="_x0000_i1047" type="#_x0000_t75" style="width:18pt;height:19.1pt;visibility:visible;mso-wrap-style:square" o:bullet="t">
+      <v:shape id="_x0000_i1032" type="#_x0000_t75" style="width:18pt;height:19.1pt;visibility:visible;mso-wrap-style:square" o:bullet="t">
         <v:imagedata r:id="rId1" o:title="repstd"/>
       </v:shape>
     </w:pict>
   </w:numPicBullet>
   <w:numPicBullet w:numPicBulletId="1">
     <w:pict>
-      <v:shape id="_x0000_i1048" type="#_x0000_t75" style="width:64.35pt;height:69.25pt;visibility:visible;mso-wrap-style:square" o:bullet="t">
+      <v:shape id="_x0000_i1033" type="#_x0000_t75" style="width:64.35pt;height:69.25pt;visibility:visible;mso-wrap-style:square" o:bullet="t">
         <v:imagedata r:id="rId2" o:title="code" croptop="-261f" cropbottom="-261f" cropleft="-1f" cropright="-1f"/>
       </v:shape>
     </w:pict>
   </w:numPicBullet>
   <w:numPicBullet w:numPicBulletId="2">
     <w:pict>
-      <v:shape id="_x0000_i1049" type="#_x0000_t75" style="width:15.25pt;height:15.8pt;visibility:visible;mso-wrap-style:square" o:bullet="t">
+      <v:shape id="_x0000_i1034" type="#_x0000_t75" style="width:15.25pt;height:15.8pt;visibility:visible;mso-wrap-style:square" o:bullet="t">
         <v:imagedata r:id="rId3" o:title="repstd"/>
       </v:shape>
     </w:pict>
@@ -37030,6 +37030,7 @@
   <w:style w:type="character" w:default="1" w:styleId="DefaultParagraphFont">
     <w:name w:val="Default Paragraph Font"/>
     <w:uiPriority w:val="1"/>
+    <w:semiHidden/>
     <w:unhideWhenUsed/>
   </w:style>
   <w:style w:type="table" w:default="1" w:styleId="TableNormal">
@@ -37429,6 +37430,7 @@
   <w:style w:type="character" w:default="1" w:styleId="DefaultParagraphFont">
     <w:name w:val="Default Paragraph Font"/>
     <w:uiPriority w:val="1"/>
+    <w:semiHidden/>
     <w:unhideWhenUsed/>
   </w:style>
   <w:style w:type="table" w:default="1" w:styleId="TableNormal">
@@ -37922,7 +37924,7 @@
 </file>
 
 <file path=customXml/itemProps1.xml><?xml version="1.0" encoding="utf-8"?>
-<ds:datastoreItem xmlns:ds="http://schemas.openxmlformats.org/officeDocument/2006/customXml" ds:itemID="{047E5E47-EE87-4E62-9D42-28F1D3D434C1}">
+<ds:datastoreItem xmlns:ds="http://schemas.openxmlformats.org/officeDocument/2006/customXml" ds:itemID="{63AA730A-13C0-4D97-B5BA-4CD200CAEFAE}">
   <ds:schemaRefs>
     <ds:schemaRef ds:uri="http://schemas.openxmlformats.org/officeDocument/2006/bibliography"/>
   </ds:schemaRefs>

</xml_diff>